<commit_message>
try this on hpg
</commit_message>
<xml_diff>
--- a/writing.docx
+++ b/writing.docx
@@ -565,19 +565,7 @@
         <w:rPr>
           <w:rFonts w:ascii="Times New Roman" w:hAnsi="Times New Roman" w:cs="Times New Roman"/>
         </w:rPr>
-        <w:t xml:space="preserve">For each focal SAD, we drew 2500 samples from the feasible set of an abundance distribution with the appropriate S and N. We constructed the distribution of skewness and evenness values of the sampled SADs, and calculated the percentile rank of the </w:t>
-      </w:r>
-      <w:r>
-        <w:rPr>
-          <w:rFonts w:ascii="Times New Roman" w:hAnsi="Times New Roman" w:cs="Times New Roman"/>
-        </w:rPr>
-        <w:t xml:space="preserve">focal </w:t>
-      </w:r>
-      <w:r>
-        <w:rPr>
-          <w:rFonts w:ascii="Times New Roman" w:hAnsi="Times New Roman" w:cs="Times New Roman"/>
-        </w:rPr>
-        <w:t xml:space="preserve">SAD’s statistics relative to these distributions. </w:t>
+        <w:t xml:space="preserve">For each focal SAD, we drew 2500 samples from the feasible set of an abundance distribution with the appropriate S and N. We constructed the distribution of skewness and evenness values of the sampled SADs, and calculated the percentile rank of the focal SAD’s statistics relative to these distributions. </w:t>
       </w:r>
       <w:r>
         <w:rPr>
@@ -596,7 +584,19 @@
         <w:rPr>
           <w:rFonts w:ascii="Times New Roman" w:hAnsi="Times New Roman" w:cs="Times New Roman"/>
         </w:rPr>
-        <w:t xml:space="preserve">of SADs even with different S and N and therefore different feasible sets. </w:t>
+        <w:t xml:space="preserve">of SADs </w:t>
+      </w:r>
+      <w:r>
+        <w:rPr>
+          <w:rFonts w:ascii="Times New Roman" w:hAnsi="Times New Roman" w:cs="Times New Roman"/>
+        </w:rPr>
+        <w:t>from communities</w:t>
+      </w:r>
+      <w:r>
+        <w:rPr>
+          <w:rFonts w:ascii="Times New Roman" w:hAnsi="Times New Roman" w:cs="Times New Roman"/>
+        </w:rPr>
+        <w:t xml:space="preserve"> with different S and N and therefore different feasible sets. </w:t>
       </w:r>
     </w:p>
     <w:p>
@@ -702,6 +702,128 @@
         </w:rPr>
         <w:t>Just a t-test, treatment v control? Portal broken out by season.</w:t>
       </w:r>
+    </w:p>
+    <w:p>
+      <w:pPr>
+        <w:pStyle w:val="ListParagraph"/>
+        <w:numPr>
+          <w:ilvl w:val="0"/>
+          <w:numId w:val="4"/>
+        </w:numPr>
+        <w:rPr>
+          <w:rFonts w:ascii="Times New Roman" w:hAnsi="Times New Roman" w:cs="Times New Roman"/>
+        </w:rPr>
+      </w:pPr>
+      <w:r>
+        <w:rPr>
+          <w:rFonts w:ascii="Times New Roman" w:hAnsi="Times New Roman" w:cs="Times New Roman"/>
+        </w:rPr>
+        <w:t>Results</w:t>
+      </w:r>
+    </w:p>
+    <w:p>
+      <w:pPr>
+        <w:pStyle w:val="ListParagraph"/>
+        <w:numPr>
+          <w:ilvl w:val="1"/>
+          <w:numId w:val="4"/>
+        </w:numPr>
+        <w:rPr>
+          <w:rFonts w:ascii="Times New Roman" w:hAnsi="Times New Roman" w:cs="Times New Roman"/>
+        </w:rPr>
+      </w:pPr>
+      <w:r>
+        <w:rPr>
+          <w:rFonts w:ascii="Times New Roman" w:hAnsi="Times New Roman" w:cs="Times New Roman"/>
+        </w:rPr>
+        <w:t>Overall position of observed SADs relative to FS</w:t>
+      </w:r>
+    </w:p>
+    <w:p>
+      <w:pPr>
+        <w:pStyle w:val="ListParagraph"/>
+        <w:numPr>
+          <w:ilvl w:val="1"/>
+          <w:numId w:val="4"/>
+        </w:numPr>
+        <w:rPr>
+          <w:rFonts w:ascii="Times New Roman" w:hAnsi="Times New Roman" w:cs="Times New Roman"/>
+        </w:rPr>
+      </w:pPr>
+      <w:r>
+        <w:rPr>
+          <w:rFonts w:ascii="Times New Roman" w:hAnsi="Times New Roman" w:cs="Times New Roman"/>
+        </w:rPr>
+        <w:t>Effect of rarefaction on qualitative results (more extreme)</w:t>
+      </w:r>
+    </w:p>
+    <w:p>
+      <w:pPr>
+        <w:pStyle w:val="ListParagraph"/>
+        <w:numPr>
+          <w:ilvl w:val="1"/>
+          <w:numId w:val="4"/>
+        </w:numPr>
+        <w:rPr>
+          <w:rFonts w:ascii="Times New Roman" w:hAnsi="Times New Roman" w:cs="Times New Roman"/>
+        </w:rPr>
+      </w:pPr>
+      <w:r>
+        <w:rPr>
+          <w:rFonts w:ascii="Times New Roman" w:hAnsi="Times New Roman" w:cs="Times New Roman"/>
+        </w:rPr>
+        <w:t>Correlates of observational SAD positions</w:t>
+      </w:r>
+    </w:p>
+    <w:p>
+      <w:pPr>
+        <w:pStyle w:val="ListParagraph"/>
+        <w:numPr>
+          <w:ilvl w:val="1"/>
+          <w:numId w:val="4"/>
+        </w:numPr>
+        <w:rPr>
+          <w:rFonts w:ascii="Times New Roman" w:hAnsi="Times New Roman" w:cs="Times New Roman"/>
+        </w:rPr>
+      </w:pPr>
+      <w:r>
+        <w:rPr>
+          <w:rFonts w:ascii="Times New Roman" w:hAnsi="Times New Roman" w:cs="Times New Roman"/>
+        </w:rPr>
+        <w:t>Effects of manipulation on SAD position</w:t>
+      </w:r>
+    </w:p>
+    <w:p>
+      <w:pPr>
+        <w:pStyle w:val="ListParagraph"/>
+        <w:numPr>
+          <w:ilvl w:val="0"/>
+          <w:numId w:val="4"/>
+        </w:numPr>
+        <w:rPr>
+          <w:rFonts w:ascii="Times New Roman" w:hAnsi="Times New Roman" w:cs="Times New Roman"/>
+        </w:rPr>
+      </w:pPr>
+      <w:r>
+        <w:rPr>
+          <w:rFonts w:ascii="Times New Roman" w:hAnsi="Times New Roman" w:cs="Times New Roman"/>
+        </w:rPr>
+        <w:t>Discussion</w:t>
+      </w:r>
+    </w:p>
+    <w:p>
+      <w:pPr>
+        <w:pStyle w:val="ListParagraph"/>
+        <w:numPr>
+          <w:ilvl w:val="1"/>
+          <w:numId w:val="4"/>
+        </w:numPr>
+        <w:rPr>
+          <w:rFonts w:ascii="Times New Roman" w:hAnsi="Times New Roman" w:cs="Times New Roman"/>
+        </w:rPr>
+      </w:pPr>
+      <w:bookmarkStart w:id="0" w:name="_GoBack"/>
+      <w:bookmarkEnd w:id="0"/>
     </w:p>
     <w:p>
       <w:pPr>
@@ -768,8 +890,6 @@
           <w:rFonts w:ascii="Times New Roman" w:hAnsi="Times New Roman" w:cs="Times New Roman"/>
         </w:rPr>
       </w:pPr>
-      <w:bookmarkStart w:id="0" w:name="_GoBack"/>
-      <w:bookmarkEnd w:id="0"/>
     </w:p>
     <w:sectPr>
       <w:pgSz w:w="12240" w:h="15840"/>

</xml_diff>

<commit_message>
add fxn to assign manips to macd
</commit_message>
<xml_diff>
--- a/writing.docx
+++ b/writing.docx
@@ -447,7 +447,19 @@
         <w:rPr>
           <w:rFonts w:ascii="Times New Roman" w:hAnsi="Times New Roman" w:cs="Times New Roman"/>
         </w:rPr>
-        <w:t xml:space="preserve">Incomplete sampling is always a concern with empirical abundance data. To account for the possible impact of unobserved species on our results, we conduced all analyses on both the raw data and on communities supplemented via rarefaction. For every SAD, we estimated the true number of species present. We assumed that unobserved species are likely to be rare, and adjusted for their presumed omission by adding one individual each for each additional species estimated to be present. </w:t>
+        <w:t>Incomplete sampling is always a concern with empirical abundance data. To account for the possible impact of unobserved species on our results, we conduc</w:t>
+      </w:r>
+      <w:r>
+        <w:rPr>
+          <w:rFonts w:ascii="Times New Roman" w:hAnsi="Times New Roman" w:cs="Times New Roman"/>
+        </w:rPr>
+        <w:t>t</w:t>
+      </w:r>
+      <w:r>
+        <w:rPr>
+          <w:rFonts w:ascii="Times New Roman" w:hAnsi="Times New Roman" w:cs="Times New Roman"/>
+        </w:rPr>
+        <w:t xml:space="preserve">ed all analyses on both the raw data and on communities supplemented via rarefaction. For every SAD, we estimated the true number of species present. We assumed that unobserved species are likely to be rare, and adjusted for their presumed omission by adding one individual each for each additional species estimated to be present. </w:t>
       </w:r>
     </w:p>
     <w:p>
@@ -489,30 +501,8 @@
         <w:rPr>
           <w:rFonts w:ascii="Times New Roman" w:hAnsi="Times New Roman" w:cs="Times New Roman"/>
         </w:rPr>
-        <w:t xml:space="preserve"> implemented in </w:t>
-      </w:r>
-      <w:proofErr w:type="spellStart"/>
-      <w:r>
-        <w:rPr>
-          <w:rFonts w:ascii="Times New Roman" w:hAnsi="Times New Roman" w:cs="Times New Roman"/>
-        </w:rPr>
-        <w:t>diazrenata</w:t>
-      </w:r>
-      <w:proofErr w:type="spellEnd"/>
-      <w:r>
-        <w:rPr>
-          <w:rFonts w:ascii="Times New Roman" w:hAnsi="Times New Roman" w:cs="Times New Roman"/>
-        </w:rPr>
-        <w:t>/</w:t>
-      </w:r>
-      <w:proofErr w:type="spellStart"/>
-      <w:r>
-        <w:rPr>
-          <w:rFonts w:ascii="Times New Roman" w:hAnsi="Times New Roman" w:cs="Times New Roman"/>
-        </w:rPr>
-        <w:t>feasiblesads</w:t>
-      </w:r>
-      <w:proofErr w:type="spellEnd"/>
+        <w:t xml:space="preserve"> implemented in diazrenata/feasiblesads</w:t>
+      </w:r>
     </w:p>
     <w:p>
       <w:pPr>
@@ -565,38 +555,7 @@
         <w:rPr>
           <w:rFonts w:ascii="Times New Roman" w:hAnsi="Times New Roman" w:cs="Times New Roman"/>
         </w:rPr>
-        <w:t xml:space="preserve">For each focal SAD, we drew 2500 samples from the feasible set of an abundance distribution with the appropriate S and N. We constructed the distribution of skewness and evenness values of the sampled SADs, and calculated the percentile rank of the focal SAD’s statistics relative to these distributions. </w:t>
-      </w:r>
-      <w:r>
-        <w:rPr>
-          <w:rFonts w:ascii="Times New Roman" w:hAnsi="Times New Roman" w:cs="Times New Roman"/>
-        </w:rPr>
-        <w:t xml:space="preserve">This allows us to compare the </w:t>
-      </w:r>
-      <w:r>
-        <w:rPr>
-          <w:rFonts w:ascii="Times New Roman" w:hAnsi="Times New Roman" w:cs="Times New Roman"/>
-          <w:i/>
-        </w:rPr>
-        <w:t xml:space="preserve">position </w:t>
-      </w:r>
-      <w:r>
-        <w:rPr>
-          <w:rFonts w:ascii="Times New Roman" w:hAnsi="Times New Roman" w:cs="Times New Roman"/>
-        </w:rPr>
-        <w:t xml:space="preserve">of SADs </w:t>
-      </w:r>
-      <w:r>
-        <w:rPr>
-          <w:rFonts w:ascii="Times New Roman" w:hAnsi="Times New Roman" w:cs="Times New Roman"/>
-        </w:rPr>
-        <w:t>from communities</w:t>
-      </w:r>
-      <w:r>
-        <w:rPr>
-          <w:rFonts w:ascii="Times New Roman" w:hAnsi="Times New Roman" w:cs="Times New Roman"/>
-        </w:rPr>
-        <w:t xml:space="preserve"> with different S and N and therefore different feasible sets. </w:t>
+        <w:t xml:space="preserve">For each focal SAD, we drew 2500 samples from the feasible set of an abundance distribution with the appropriate S and N. </w:t>
       </w:r>
     </w:p>
     <w:p>
@@ -614,216 +573,293 @@
         <w:rPr>
           <w:rFonts w:ascii="Times New Roman" w:hAnsi="Times New Roman" w:cs="Times New Roman"/>
         </w:rPr>
-        <w:t>If SADs simply track the feasible set, we would expect observed percentile values to be uniformly distributed in aggregate.</w:t>
-      </w:r>
-    </w:p>
-    <w:p>
-      <w:pPr>
-        <w:pStyle w:val="ListParagraph"/>
-        <w:numPr>
-          <w:ilvl w:val="1"/>
-          <w:numId w:val="4"/>
-        </w:numPr>
-        <w:rPr>
-          <w:rFonts w:ascii="Times New Roman" w:hAnsi="Times New Roman" w:cs="Times New Roman"/>
-        </w:rPr>
-      </w:pPr>
-      <w:r>
-        <w:rPr>
-          <w:rFonts w:ascii="Times New Roman" w:hAnsi="Times New Roman" w:cs="Times New Roman"/>
-        </w:rPr>
-        <w:t>Correlates of percentile position</w:t>
-      </w:r>
-    </w:p>
-    <w:p>
-      <w:pPr>
-        <w:pStyle w:val="ListParagraph"/>
-        <w:numPr>
-          <w:ilvl w:val="2"/>
-          <w:numId w:val="4"/>
-        </w:numPr>
-        <w:rPr>
-          <w:rFonts w:ascii="Times New Roman" w:hAnsi="Times New Roman" w:cs="Times New Roman"/>
-        </w:rPr>
-      </w:pPr>
-      <w:r>
-        <w:rPr>
-          <w:rFonts w:ascii="Times New Roman" w:hAnsi="Times New Roman" w:cs="Times New Roman"/>
-        </w:rPr>
-        <w:t>Beta regression to test whether average abundance, mean/</w:t>
-      </w:r>
-      <w:proofErr w:type="spellStart"/>
-      <w:r>
-        <w:rPr>
-          <w:rFonts w:ascii="Times New Roman" w:hAnsi="Times New Roman" w:cs="Times New Roman"/>
-        </w:rPr>
-        <w:t>sd</w:t>
-      </w:r>
-      <w:proofErr w:type="spellEnd"/>
-      <w:r>
-        <w:rPr>
-          <w:rFonts w:ascii="Times New Roman" w:hAnsi="Times New Roman" w:cs="Times New Roman"/>
-        </w:rPr>
-        <w:t xml:space="preserve"> of FS statistic predict percentile position?</w:t>
-      </w:r>
-    </w:p>
-    <w:p>
-      <w:pPr>
-        <w:pStyle w:val="ListParagraph"/>
-        <w:numPr>
-          <w:ilvl w:val="1"/>
-          <w:numId w:val="4"/>
-        </w:numPr>
-        <w:rPr>
-          <w:rFonts w:ascii="Times New Roman" w:hAnsi="Times New Roman" w:cs="Times New Roman"/>
-        </w:rPr>
-      </w:pPr>
-      <w:r>
-        <w:rPr>
-          <w:rFonts w:ascii="Times New Roman" w:hAnsi="Times New Roman" w:cs="Times New Roman"/>
-        </w:rPr>
-        <w:t>Effect of disturbance on percentile position</w:t>
-      </w:r>
-    </w:p>
-    <w:p>
-      <w:pPr>
-        <w:pStyle w:val="ListParagraph"/>
-        <w:numPr>
-          <w:ilvl w:val="2"/>
-          <w:numId w:val="4"/>
-        </w:numPr>
-        <w:rPr>
-          <w:rFonts w:ascii="Times New Roman" w:hAnsi="Times New Roman" w:cs="Times New Roman"/>
-        </w:rPr>
-      </w:pPr>
-      <w:r>
-        <w:rPr>
-          <w:rFonts w:ascii="Times New Roman" w:hAnsi="Times New Roman" w:cs="Times New Roman"/>
-        </w:rPr>
-        <w:t>Just a t-test, treatment v control? Portal broken out by season.</w:t>
-      </w:r>
-    </w:p>
-    <w:p>
-      <w:pPr>
-        <w:pStyle w:val="ListParagraph"/>
-        <w:numPr>
-          <w:ilvl w:val="0"/>
-          <w:numId w:val="4"/>
-        </w:numPr>
-        <w:rPr>
-          <w:rFonts w:ascii="Times New Roman" w:hAnsi="Times New Roman" w:cs="Times New Roman"/>
-        </w:rPr>
-      </w:pPr>
-      <w:r>
-        <w:rPr>
-          <w:rFonts w:ascii="Times New Roman" w:hAnsi="Times New Roman" w:cs="Times New Roman"/>
-        </w:rPr>
-        <w:t>Results</w:t>
-      </w:r>
-    </w:p>
-    <w:p>
-      <w:pPr>
-        <w:pStyle w:val="ListParagraph"/>
-        <w:numPr>
-          <w:ilvl w:val="1"/>
-          <w:numId w:val="4"/>
-        </w:numPr>
-        <w:rPr>
-          <w:rFonts w:ascii="Times New Roman" w:hAnsi="Times New Roman" w:cs="Times New Roman"/>
-        </w:rPr>
-      </w:pPr>
-      <w:r>
-        <w:rPr>
-          <w:rFonts w:ascii="Times New Roman" w:hAnsi="Times New Roman" w:cs="Times New Roman"/>
-        </w:rPr>
-        <w:t>Overall position of observed SADs relative to FS</w:t>
-      </w:r>
-    </w:p>
-    <w:p>
-      <w:pPr>
-        <w:pStyle w:val="ListParagraph"/>
-        <w:numPr>
-          <w:ilvl w:val="1"/>
-          <w:numId w:val="4"/>
-        </w:numPr>
-        <w:rPr>
-          <w:rFonts w:ascii="Times New Roman" w:hAnsi="Times New Roman" w:cs="Times New Roman"/>
-        </w:rPr>
-      </w:pPr>
-      <w:r>
-        <w:rPr>
-          <w:rFonts w:ascii="Times New Roman" w:hAnsi="Times New Roman" w:cs="Times New Roman"/>
-        </w:rPr>
-        <w:t>Effect of rarefaction on qualitative results (more extreme)</w:t>
-      </w:r>
-    </w:p>
-    <w:p>
-      <w:pPr>
-        <w:pStyle w:val="ListParagraph"/>
-        <w:numPr>
-          <w:ilvl w:val="1"/>
-          <w:numId w:val="4"/>
-        </w:numPr>
-        <w:rPr>
-          <w:rFonts w:ascii="Times New Roman" w:hAnsi="Times New Roman" w:cs="Times New Roman"/>
-        </w:rPr>
-      </w:pPr>
-      <w:r>
-        <w:rPr>
-          <w:rFonts w:ascii="Times New Roman" w:hAnsi="Times New Roman" w:cs="Times New Roman"/>
-        </w:rPr>
-        <w:t>Correlates of observational SAD positions</w:t>
-      </w:r>
-    </w:p>
-    <w:p>
-      <w:pPr>
-        <w:pStyle w:val="ListParagraph"/>
-        <w:numPr>
-          <w:ilvl w:val="1"/>
-          <w:numId w:val="4"/>
-        </w:numPr>
-        <w:rPr>
-          <w:rFonts w:ascii="Times New Roman" w:hAnsi="Times New Roman" w:cs="Times New Roman"/>
-        </w:rPr>
-      </w:pPr>
-      <w:r>
-        <w:rPr>
-          <w:rFonts w:ascii="Times New Roman" w:hAnsi="Times New Roman" w:cs="Times New Roman"/>
-        </w:rPr>
-        <w:t>Effects of manipulation on SAD position</w:t>
-      </w:r>
-    </w:p>
-    <w:p>
-      <w:pPr>
-        <w:pStyle w:val="ListParagraph"/>
-        <w:numPr>
-          <w:ilvl w:val="0"/>
-          <w:numId w:val="4"/>
-        </w:numPr>
-        <w:rPr>
-          <w:rFonts w:ascii="Times New Roman" w:hAnsi="Times New Roman" w:cs="Times New Roman"/>
-        </w:rPr>
-      </w:pPr>
-      <w:r>
-        <w:rPr>
-          <w:rFonts w:ascii="Times New Roman" w:hAnsi="Times New Roman" w:cs="Times New Roman"/>
-        </w:rPr>
-        <w:t>Discussion</w:t>
-      </w:r>
-    </w:p>
-    <w:p>
-      <w:pPr>
-        <w:pStyle w:val="ListParagraph"/>
-        <w:numPr>
-          <w:ilvl w:val="1"/>
-          <w:numId w:val="4"/>
-        </w:numPr>
-        <w:rPr>
-          <w:rFonts w:ascii="Times New Roman" w:hAnsi="Times New Roman" w:cs="Times New Roman"/>
-        </w:rPr>
-      </w:pPr>
+        <w:t>Some combinations of S and N have a feasible set that is much smaller than 2500. It may not be appropriate to draw conclusions based on such a small feasible space</w:t>
+      </w:r>
       <w:bookmarkStart w:id="0" w:name="_GoBack"/>
       <w:bookmarkEnd w:id="0"/>
+      <w:r>
+        <w:rPr>
+          <w:rFonts w:ascii="Times New Roman" w:hAnsi="Times New Roman" w:cs="Times New Roman"/>
+        </w:rPr>
+        <w:t xml:space="preserve">. If 2500 draws from the feasible set did not yield 2000 or more unique distributions, we did not include that community in subsequent analyses. </w:t>
+      </w:r>
+    </w:p>
+    <w:p>
+      <w:pPr>
+        <w:pStyle w:val="ListParagraph"/>
+        <w:numPr>
+          <w:ilvl w:val="2"/>
+          <w:numId w:val="4"/>
+        </w:numPr>
+        <w:rPr>
+          <w:rFonts w:ascii="Times New Roman" w:hAnsi="Times New Roman" w:cs="Times New Roman"/>
+        </w:rPr>
+      </w:pPr>
+      <w:r>
+        <w:rPr>
+          <w:rFonts w:ascii="Times New Roman" w:hAnsi="Times New Roman" w:cs="Times New Roman"/>
+        </w:rPr>
+        <w:t xml:space="preserve">We constructed the distribution of skewness and evenness values of the sampled SADs, and calculated the percentile rank of the focal SAD’s statistics relative to these distributions. </w:t>
+      </w:r>
+      <w:r>
+        <w:rPr>
+          <w:rFonts w:ascii="Times New Roman" w:hAnsi="Times New Roman" w:cs="Times New Roman"/>
+        </w:rPr>
+        <w:t xml:space="preserve">This allows us to compare the </w:t>
+      </w:r>
+      <w:r>
+        <w:rPr>
+          <w:rFonts w:ascii="Times New Roman" w:hAnsi="Times New Roman" w:cs="Times New Roman"/>
+          <w:i/>
+        </w:rPr>
+        <w:t xml:space="preserve">position </w:t>
+      </w:r>
+      <w:r>
+        <w:rPr>
+          <w:rFonts w:ascii="Times New Roman" w:hAnsi="Times New Roman" w:cs="Times New Roman"/>
+        </w:rPr>
+        <w:t xml:space="preserve">of SADs </w:t>
+      </w:r>
+      <w:r>
+        <w:rPr>
+          <w:rFonts w:ascii="Times New Roman" w:hAnsi="Times New Roman" w:cs="Times New Roman"/>
+        </w:rPr>
+        <w:t>from communities</w:t>
+      </w:r>
+      <w:r>
+        <w:rPr>
+          <w:rFonts w:ascii="Times New Roman" w:hAnsi="Times New Roman" w:cs="Times New Roman"/>
+        </w:rPr>
+        <w:t xml:space="preserve"> with different S and N and therefore different feasible sets. </w:t>
+      </w:r>
+    </w:p>
+    <w:p>
+      <w:pPr>
+        <w:pStyle w:val="ListParagraph"/>
+        <w:numPr>
+          <w:ilvl w:val="2"/>
+          <w:numId w:val="4"/>
+        </w:numPr>
+        <w:rPr>
+          <w:rFonts w:ascii="Times New Roman" w:hAnsi="Times New Roman" w:cs="Times New Roman"/>
+        </w:rPr>
+      </w:pPr>
+      <w:r>
+        <w:rPr>
+          <w:rFonts w:ascii="Times New Roman" w:hAnsi="Times New Roman" w:cs="Times New Roman"/>
+        </w:rPr>
+        <w:t>If SADs simply track the feasible set, we would expect observed percentile values to be uniformly distributed in aggregate.</w:t>
+      </w:r>
+    </w:p>
+    <w:p>
+      <w:pPr>
+        <w:pStyle w:val="ListParagraph"/>
+        <w:numPr>
+          <w:ilvl w:val="1"/>
+          <w:numId w:val="4"/>
+        </w:numPr>
+        <w:rPr>
+          <w:rFonts w:ascii="Times New Roman" w:hAnsi="Times New Roman" w:cs="Times New Roman"/>
+        </w:rPr>
+      </w:pPr>
+      <w:r>
+        <w:rPr>
+          <w:rFonts w:ascii="Times New Roman" w:hAnsi="Times New Roman" w:cs="Times New Roman"/>
+        </w:rPr>
+        <w:t>Correlates of percentile position</w:t>
+      </w:r>
+    </w:p>
+    <w:p>
+      <w:pPr>
+        <w:pStyle w:val="ListParagraph"/>
+        <w:numPr>
+          <w:ilvl w:val="2"/>
+          <w:numId w:val="4"/>
+        </w:numPr>
+        <w:rPr>
+          <w:rFonts w:ascii="Times New Roman" w:hAnsi="Times New Roman" w:cs="Times New Roman"/>
+        </w:rPr>
+      </w:pPr>
+      <w:r>
+        <w:rPr>
+          <w:rFonts w:ascii="Times New Roman" w:hAnsi="Times New Roman" w:cs="Times New Roman"/>
+        </w:rPr>
+        <w:t>Beta regression to test whether average abundance, mean/sd of FS statistic predict percentile position?</w:t>
+      </w:r>
+    </w:p>
+    <w:p>
+      <w:pPr>
+        <w:pStyle w:val="ListParagraph"/>
+        <w:numPr>
+          <w:ilvl w:val="2"/>
+          <w:numId w:val="4"/>
+        </w:numPr>
+        <w:rPr>
+          <w:rFonts w:ascii="Times New Roman" w:hAnsi="Times New Roman" w:cs="Times New Roman"/>
+        </w:rPr>
+      </w:pPr>
+      <w:r>
+        <w:rPr>
+          <w:rFonts w:ascii="Times New Roman" w:hAnsi="Times New Roman" w:cs="Times New Roman"/>
+        </w:rPr>
+        <w:t>For now, try just the R2 of a lm()</w:t>
+      </w:r>
+    </w:p>
+    <w:p>
+      <w:pPr>
+        <w:pStyle w:val="ListParagraph"/>
+        <w:numPr>
+          <w:ilvl w:val="1"/>
+          <w:numId w:val="4"/>
+        </w:numPr>
+        <w:rPr>
+          <w:rFonts w:ascii="Times New Roman" w:hAnsi="Times New Roman" w:cs="Times New Roman"/>
+        </w:rPr>
+      </w:pPr>
+      <w:r>
+        <w:rPr>
+          <w:rFonts w:ascii="Times New Roman" w:hAnsi="Times New Roman" w:cs="Times New Roman"/>
+        </w:rPr>
+        <w:t>Effect of disturbance on percentile position</w:t>
+      </w:r>
+    </w:p>
+    <w:p>
+      <w:pPr>
+        <w:pStyle w:val="ListParagraph"/>
+        <w:numPr>
+          <w:ilvl w:val="2"/>
+          <w:numId w:val="4"/>
+        </w:numPr>
+        <w:rPr>
+          <w:rFonts w:ascii="Times New Roman" w:hAnsi="Times New Roman" w:cs="Times New Roman"/>
+        </w:rPr>
+      </w:pPr>
+      <w:r>
+        <w:rPr>
+          <w:rFonts w:ascii="Times New Roman" w:hAnsi="Times New Roman" w:cs="Times New Roman"/>
+        </w:rPr>
+        <w:t>Just a t-test, treatment v control? Portal broken out by season.</w:t>
+      </w:r>
+    </w:p>
+    <w:p>
+      <w:pPr>
+        <w:pStyle w:val="ListParagraph"/>
+        <w:numPr>
+          <w:ilvl w:val="0"/>
+          <w:numId w:val="4"/>
+        </w:numPr>
+        <w:rPr>
+          <w:rFonts w:ascii="Times New Roman" w:hAnsi="Times New Roman" w:cs="Times New Roman"/>
+        </w:rPr>
+      </w:pPr>
+      <w:r>
+        <w:rPr>
+          <w:rFonts w:ascii="Times New Roman" w:hAnsi="Times New Roman" w:cs="Times New Roman"/>
+        </w:rPr>
+        <w:t>Results</w:t>
+      </w:r>
+    </w:p>
+    <w:p>
+      <w:pPr>
+        <w:pStyle w:val="ListParagraph"/>
+        <w:numPr>
+          <w:ilvl w:val="1"/>
+          <w:numId w:val="4"/>
+        </w:numPr>
+        <w:rPr>
+          <w:rFonts w:ascii="Times New Roman" w:hAnsi="Times New Roman" w:cs="Times New Roman"/>
+        </w:rPr>
+      </w:pPr>
+      <w:r>
+        <w:rPr>
+          <w:rFonts w:ascii="Times New Roman" w:hAnsi="Times New Roman" w:cs="Times New Roman"/>
+        </w:rPr>
+        <w:t>Overall position of observed SADs relative to FS</w:t>
+      </w:r>
+    </w:p>
+    <w:p>
+      <w:pPr>
+        <w:pStyle w:val="ListParagraph"/>
+        <w:numPr>
+          <w:ilvl w:val="1"/>
+          <w:numId w:val="4"/>
+        </w:numPr>
+        <w:rPr>
+          <w:rFonts w:ascii="Times New Roman" w:hAnsi="Times New Roman" w:cs="Times New Roman"/>
+        </w:rPr>
+      </w:pPr>
+      <w:r>
+        <w:rPr>
+          <w:rFonts w:ascii="Times New Roman" w:hAnsi="Times New Roman" w:cs="Times New Roman"/>
+        </w:rPr>
+        <w:t>Effect of rarefaction on qualitative results (more extreme)</w:t>
+      </w:r>
+    </w:p>
+    <w:p>
+      <w:pPr>
+        <w:pStyle w:val="ListParagraph"/>
+        <w:numPr>
+          <w:ilvl w:val="1"/>
+          <w:numId w:val="4"/>
+        </w:numPr>
+        <w:rPr>
+          <w:rFonts w:ascii="Times New Roman" w:hAnsi="Times New Roman" w:cs="Times New Roman"/>
+        </w:rPr>
+      </w:pPr>
+      <w:r>
+        <w:rPr>
+          <w:rFonts w:ascii="Times New Roman" w:hAnsi="Times New Roman" w:cs="Times New Roman"/>
+        </w:rPr>
+        <w:t>Correlates of observational SAD positions</w:t>
+      </w:r>
+    </w:p>
+    <w:p>
+      <w:pPr>
+        <w:pStyle w:val="ListParagraph"/>
+        <w:numPr>
+          <w:ilvl w:val="1"/>
+          <w:numId w:val="4"/>
+        </w:numPr>
+        <w:rPr>
+          <w:rFonts w:ascii="Times New Roman" w:hAnsi="Times New Roman" w:cs="Times New Roman"/>
+        </w:rPr>
+      </w:pPr>
+      <w:r>
+        <w:rPr>
+          <w:rFonts w:ascii="Times New Roman" w:hAnsi="Times New Roman" w:cs="Times New Roman"/>
+        </w:rPr>
+        <w:t>Effects of manipulation on SAD position</w:t>
+      </w:r>
+    </w:p>
+    <w:p>
+      <w:pPr>
+        <w:pStyle w:val="ListParagraph"/>
+        <w:numPr>
+          <w:ilvl w:val="0"/>
+          <w:numId w:val="4"/>
+        </w:numPr>
+        <w:rPr>
+          <w:rFonts w:ascii="Times New Roman" w:hAnsi="Times New Roman" w:cs="Times New Roman"/>
+        </w:rPr>
+      </w:pPr>
+      <w:r>
+        <w:rPr>
+          <w:rFonts w:ascii="Times New Roman" w:hAnsi="Times New Roman" w:cs="Times New Roman"/>
+        </w:rPr>
+        <w:t>Discussion</w:t>
+      </w:r>
+    </w:p>
+    <w:p>
+      <w:pPr>
+        <w:pStyle w:val="ListParagraph"/>
+        <w:numPr>
+          <w:ilvl w:val="1"/>
+          <w:numId w:val="4"/>
+        </w:numPr>
+        <w:rPr>
+          <w:rFonts w:ascii="Times New Roman" w:hAnsi="Times New Roman" w:cs="Times New Roman"/>
+        </w:rPr>
+      </w:pPr>
     </w:p>
     <w:p>
       <w:pPr>

</xml_diff>